<commit_message>
mettre à jour la table de matieres
</commit_message>
<xml_diff>
--- a/Doc/EquipeElie_doc_final.docx
+++ b/Doc/EquipeElie_doc_final.docx
@@ -172,7 +172,11 @@
     <w:sdt>
       <w:sdtPr>
         <w:rPr>
-          <w:lang w:val="fr-FR"/>
+          <w:rFonts w:asciiTheme="minorHAnsi" w:eastAsiaTheme="minorHAnsi" w:hAnsiTheme="minorHAnsi" w:cstheme="minorBidi"/>
+          <w:color w:val="auto"/>
+          <w:sz w:val="22"/>
+          <w:szCs w:val="22"/>
+          <w:lang w:val="fr-FR" w:eastAsia="en-US"/>
         </w:rPr>
         <w:id w:val="-2029557000"/>
         <w:docPartObj>
@@ -182,13 +186,8 @@
       </w:sdtPr>
       <w:sdtEndPr>
         <w:rPr>
-          <w:rFonts w:asciiTheme="minorHAnsi" w:eastAsiaTheme="minorHAnsi" w:hAnsiTheme="minorHAnsi" w:cstheme="minorBidi"/>
           <w:b/>
           <w:bCs/>
-          <w:color w:val="auto"/>
-          <w:sz w:val="22"/>
-          <w:szCs w:val="22"/>
-          <w:lang w:eastAsia="en-US"/>
         </w:rPr>
       </w:sdtEndPr>
       <w:sdtContent>
@@ -206,19 +205,530 @@
         </w:p>
         <w:p>
           <w:pPr>
+            <w:pStyle w:val="TM1"/>
+            <w:tabs>
+              <w:tab w:val="right" w:leader="dot" w:pos="9350"/>
+            </w:tabs>
+            <w:rPr>
+              <w:rFonts w:eastAsiaTheme="minorEastAsia"/>
+              <w:noProof/>
+              <w:kern w:val="2"/>
+              <w:lang w:val="en-CA" w:eastAsia="en-CA"/>
+              <w14:ligatures w14:val="standardContextual"/>
+            </w:rPr>
+          </w:pPr>
+          <w:r>
+            <w:fldChar w:fldCharType="begin"/>
+          </w:r>
+          <w:r>
+            <w:instrText xml:space="preserve"> TOC \o "1-3" \h \z \u </w:instrText>
+          </w:r>
+          <w:r>
+            <w:fldChar w:fldCharType="separate"/>
+          </w:r>
+          <w:hyperlink w:anchor="_Toc134999711" w:history="1">
+            <w:r>
+              <w:rPr>
+                <w:rStyle w:val="Lienhypertexte"/>
+                <w:noProof/>
+              </w:rPr>
+              <w:t>Description du projet</w:t>
+            </w:r>
+            <w:r>
+              <w:rPr>
+                <w:noProof/>
+                <w:webHidden/>
+              </w:rPr>
+              <w:tab/>
+            </w:r>
+            <w:r>
+              <w:rPr>
+                <w:noProof/>
+                <w:webHidden/>
+              </w:rPr>
+              <w:fldChar w:fldCharType="begin"/>
+            </w:r>
+            <w:r>
+              <w:rPr>
+                <w:noProof/>
+                <w:webHidden/>
+              </w:rPr>
+              <w:instrText xml:space="preserve"> PAGEREF _Toc134999711 \h </w:instrText>
+            </w:r>
+            <w:r>
+              <w:rPr>
+                <w:noProof/>
+                <w:webHidden/>
+              </w:rPr>
+            </w:r>
+            <w:r>
+              <w:rPr>
+                <w:noProof/>
+                <w:webHidden/>
+              </w:rPr>
+              <w:fldChar w:fldCharType="separate"/>
+            </w:r>
+            <w:r>
+              <w:rPr>
+                <w:noProof/>
+                <w:webHidden/>
+              </w:rPr>
+              <w:t>3</w:t>
+            </w:r>
+            <w:r>
+              <w:rPr>
+                <w:noProof/>
+                <w:webHidden/>
+              </w:rPr>
+              <w:fldChar w:fldCharType="end"/>
+            </w:r>
+          </w:hyperlink>
+        </w:p>
+        <w:p>
+          <w:pPr>
+            <w:pStyle w:val="TM1"/>
+            <w:tabs>
+              <w:tab w:val="right" w:leader="dot" w:pos="9350"/>
+            </w:tabs>
+            <w:rPr>
+              <w:rFonts w:eastAsiaTheme="minorEastAsia"/>
+              <w:noProof/>
+              <w:kern w:val="2"/>
+              <w:lang w:val="en-CA" w:eastAsia="en-CA"/>
+              <w14:ligatures w14:val="standardContextual"/>
+            </w:rPr>
+          </w:pPr>
+          <w:hyperlink w:anchor="_Toc134999712" w:history="1">
+            <w:r>
+              <w:rPr>
+                <w:rStyle w:val="Lienhypertexte"/>
+                <w:noProof/>
+              </w:rPr>
+              <w:t>Méthodologie de travail en équipe</w:t>
+            </w:r>
+            <w:r>
+              <w:rPr>
+                <w:noProof/>
+                <w:webHidden/>
+              </w:rPr>
+              <w:tab/>
+            </w:r>
+            <w:r>
+              <w:rPr>
+                <w:noProof/>
+                <w:webHidden/>
+              </w:rPr>
+              <w:fldChar w:fldCharType="begin"/>
+            </w:r>
+            <w:r>
+              <w:rPr>
+                <w:noProof/>
+                <w:webHidden/>
+              </w:rPr>
+              <w:instrText xml:space="preserve"> PAGEREF _Toc134999712 \h </w:instrText>
+            </w:r>
+            <w:r>
+              <w:rPr>
+                <w:noProof/>
+                <w:webHidden/>
+              </w:rPr>
+            </w:r>
+            <w:r>
+              <w:rPr>
+                <w:noProof/>
+                <w:webHidden/>
+              </w:rPr>
+              <w:fldChar w:fldCharType="separate"/>
+            </w:r>
+            <w:r>
+              <w:rPr>
+                <w:noProof/>
+                <w:webHidden/>
+              </w:rPr>
+              <w:t>3</w:t>
+            </w:r>
+            <w:r>
+              <w:rPr>
+                <w:noProof/>
+                <w:webHidden/>
+              </w:rPr>
+              <w:fldChar w:fldCharType="end"/>
+            </w:r>
+          </w:hyperlink>
+        </w:p>
+        <w:p>
+          <w:pPr>
+            <w:pStyle w:val="TM1"/>
+            <w:tabs>
+              <w:tab w:val="right" w:leader="dot" w:pos="9350"/>
+            </w:tabs>
+            <w:rPr>
+              <w:rFonts w:eastAsiaTheme="minorEastAsia"/>
+              <w:noProof/>
+              <w:kern w:val="2"/>
+              <w:lang w:val="en-CA" w:eastAsia="en-CA"/>
+              <w14:ligatures w14:val="standardContextual"/>
+            </w:rPr>
+          </w:pPr>
+          <w:hyperlink w:anchor="_Toc134999713" w:history="1">
+            <w:r>
+              <w:rPr>
+                <w:rStyle w:val="Lienhypertexte"/>
+                <w:noProof/>
+              </w:rPr>
+              <w:t>Diagramme des cas d’utilisation</w:t>
+            </w:r>
+            <w:r>
+              <w:rPr>
+                <w:noProof/>
+                <w:webHidden/>
+              </w:rPr>
+              <w:tab/>
+            </w:r>
+            <w:r>
+              <w:rPr>
+                <w:noProof/>
+                <w:webHidden/>
+              </w:rPr>
+              <w:fldChar w:fldCharType="begin"/>
+            </w:r>
+            <w:r>
+              <w:rPr>
+                <w:noProof/>
+                <w:webHidden/>
+              </w:rPr>
+              <w:instrText xml:space="preserve"> PAGEREF _Toc134999713 \h </w:instrText>
+            </w:r>
+            <w:r>
+              <w:rPr>
+                <w:noProof/>
+                <w:webHidden/>
+              </w:rPr>
+            </w:r>
+            <w:r>
+              <w:rPr>
+                <w:noProof/>
+                <w:webHidden/>
+              </w:rPr>
+              <w:fldChar w:fldCharType="separate"/>
+            </w:r>
+            <w:r>
+              <w:rPr>
+                <w:noProof/>
+                <w:webHidden/>
+              </w:rPr>
+              <w:t>3</w:t>
+            </w:r>
+            <w:r>
+              <w:rPr>
+                <w:noProof/>
+                <w:webHidden/>
+              </w:rPr>
+              <w:fldChar w:fldCharType="end"/>
+            </w:r>
+          </w:hyperlink>
+        </w:p>
+        <w:p>
+          <w:pPr>
+            <w:pStyle w:val="TM1"/>
+            <w:tabs>
+              <w:tab w:val="right" w:leader="dot" w:pos="9350"/>
+            </w:tabs>
+            <w:rPr>
+              <w:rFonts w:eastAsiaTheme="minorEastAsia"/>
+              <w:noProof/>
+              <w:kern w:val="2"/>
+              <w:lang w:val="en-CA" w:eastAsia="en-CA"/>
+              <w14:ligatures w14:val="standardContextual"/>
+            </w:rPr>
+          </w:pPr>
+          <w:hyperlink w:anchor="_Toc134999714" w:history="1">
+            <w:r>
+              <w:rPr>
+                <w:rStyle w:val="Lienhypertexte"/>
+                <w:noProof/>
+              </w:rPr>
+              <w:t>Portée</w:t>
+            </w:r>
+            <w:r>
+              <w:rPr>
+                <w:noProof/>
+                <w:webHidden/>
+              </w:rPr>
+              <w:tab/>
+            </w:r>
+            <w:r>
+              <w:rPr>
+                <w:noProof/>
+                <w:webHidden/>
+              </w:rPr>
+              <w:fldChar w:fldCharType="begin"/>
+            </w:r>
+            <w:r>
+              <w:rPr>
+                <w:noProof/>
+                <w:webHidden/>
+              </w:rPr>
+              <w:instrText xml:space="preserve"> PAGEREF _Toc134999714 \h </w:instrText>
+            </w:r>
+            <w:r>
+              <w:rPr>
+                <w:noProof/>
+                <w:webHidden/>
+              </w:rPr>
+            </w:r>
+            <w:r>
+              <w:rPr>
+                <w:noProof/>
+                <w:webHidden/>
+              </w:rPr>
+              <w:fldChar w:fldCharType="separate"/>
+            </w:r>
+            <w:r>
+              <w:rPr>
+                <w:noProof/>
+                <w:webHidden/>
+              </w:rPr>
+              <w:t>8</w:t>
+            </w:r>
+            <w:r>
+              <w:rPr>
+                <w:noProof/>
+                <w:webHidden/>
+              </w:rPr>
+              <w:fldChar w:fldCharType="end"/>
+            </w:r>
+          </w:hyperlink>
+        </w:p>
+        <w:p>
+          <w:pPr>
+            <w:pStyle w:val="TM1"/>
+            <w:tabs>
+              <w:tab w:val="right" w:leader="dot" w:pos="9350"/>
+            </w:tabs>
+            <w:rPr>
+              <w:rFonts w:eastAsiaTheme="minorEastAsia"/>
+              <w:noProof/>
+              <w:kern w:val="2"/>
+              <w:lang w:val="en-CA" w:eastAsia="en-CA"/>
+              <w14:ligatures w14:val="standardContextual"/>
+            </w:rPr>
+          </w:pPr>
+          <w:hyperlink w:anchor="_Toc134999715" w:history="1">
+            <w:r>
+              <w:rPr>
+                <w:rStyle w:val="Lienhypertexte"/>
+                <w:noProof/>
+              </w:rPr>
+              <w:t>Fonctionnement</w:t>
+            </w:r>
+            <w:r>
+              <w:rPr>
+                <w:noProof/>
+                <w:webHidden/>
+              </w:rPr>
+              <w:tab/>
+            </w:r>
+            <w:r>
+              <w:rPr>
+                <w:noProof/>
+                <w:webHidden/>
+              </w:rPr>
+              <w:fldChar w:fldCharType="begin"/>
+            </w:r>
+            <w:r>
+              <w:rPr>
+                <w:noProof/>
+                <w:webHidden/>
+              </w:rPr>
+              <w:instrText xml:space="preserve"> PAGEREF _Toc134999715 \h </w:instrText>
+            </w:r>
+            <w:r>
+              <w:rPr>
+                <w:noProof/>
+                <w:webHidden/>
+              </w:rPr>
+            </w:r>
+            <w:r>
+              <w:rPr>
+                <w:noProof/>
+                <w:webHidden/>
+              </w:rPr>
+              <w:fldChar w:fldCharType="separate"/>
+            </w:r>
+            <w:r>
+              <w:rPr>
+                <w:noProof/>
+                <w:webHidden/>
+              </w:rPr>
+              <w:t>8</w:t>
+            </w:r>
+            <w:r>
+              <w:rPr>
+                <w:noProof/>
+                <w:webHidden/>
+              </w:rPr>
+              <w:fldChar w:fldCharType="end"/>
+            </w:r>
+          </w:hyperlink>
+        </w:p>
+        <w:p>
+          <w:pPr>
+            <w:pStyle w:val="TM1"/>
+            <w:tabs>
+              <w:tab w:val="right" w:leader="dot" w:pos="9350"/>
+            </w:tabs>
+            <w:rPr>
+              <w:rFonts w:eastAsiaTheme="minorEastAsia"/>
+              <w:noProof/>
+              <w:kern w:val="2"/>
+              <w:lang w:val="en-CA" w:eastAsia="en-CA"/>
+              <w14:ligatures w14:val="standardContextual"/>
+            </w:rPr>
+          </w:pPr>
+          <w:hyperlink w:anchor="_Toc134999716" w:history="1">
+            <w:r>
+              <w:rPr>
+                <w:rStyle w:val="Lienhypertexte"/>
+                <w:noProof/>
+              </w:rPr>
+              <w:t>Exigences non-fonctionnelles</w:t>
+            </w:r>
+            <w:r>
+              <w:rPr>
+                <w:noProof/>
+                <w:webHidden/>
+              </w:rPr>
+              <w:tab/>
+            </w:r>
+            <w:r>
+              <w:rPr>
+                <w:noProof/>
+                <w:webHidden/>
+              </w:rPr>
+              <w:fldChar w:fldCharType="begin"/>
+            </w:r>
+            <w:r>
+              <w:rPr>
+                <w:noProof/>
+                <w:webHidden/>
+              </w:rPr>
+              <w:instrText xml:space="preserve"> PAGEREF _Toc134999716 \h </w:instrText>
+            </w:r>
+            <w:r>
+              <w:rPr>
+                <w:noProof/>
+                <w:webHidden/>
+              </w:rPr>
+            </w:r>
+            <w:r>
+              <w:rPr>
+                <w:noProof/>
+                <w:webHidden/>
+              </w:rPr>
+              <w:fldChar w:fldCharType="separate"/>
+            </w:r>
+            <w:r>
+              <w:rPr>
+                <w:noProof/>
+                <w:webHidden/>
+              </w:rPr>
+              <w:t>10</w:t>
+            </w:r>
+            <w:r>
+              <w:rPr>
+                <w:noProof/>
+                <w:webHidden/>
+              </w:rPr>
+              <w:fldChar w:fldCharType="end"/>
+            </w:r>
+          </w:hyperlink>
+        </w:p>
+        <w:p>
+          <w:pPr>
+            <w:pStyle w:val="TM1"/>
+            <w:tabs>
+              <w:tab w:val="right" w:leader="dot" w:pos="9350"/>
+            </w:tabs>
+            <w:rPr>
+              <w:rFonts w:eastAsiaTheme="minorEastAsia"/>
+              <w:noProof/>
+              <w:kern w:val="2"/>
+              <w:lang w:val="en-CA" w:eastAsia="en-CA"/>
+              <w14:ligatures w14:val="standardContextual"/>
+            </w:rPr>
+          </w:pPr>
+          <w:hyperlink w:anchor="_Toc134999717" w:history="1">
+            <w:r>
+              <w:rPr>
+                <w:rStyle w:val="Lienhypertexte"/>
+                <w:noProof/>
+              </w:rPr>
+              <w:t>Modèle de base de données</w:t>
+            </w:r>
+            <w:r>
+              <w:rPr>
+                <w:noProof/>
+                <w:webHidden/>
+              </w:rPr>
+              <w:tab/>
+            </w:r>
+            <w:r>
+              <w:rPr>
+                <w:noProof/>
+                <w:webHidden/>
+              </w:rPr>
+              <w:fldChar w:fldCharType="begin"/>
+            </w:r>
+            <w:r>
+              <w:rPr>
+                <w:noProof/>
+                <w:webHidden/>
+              </w:rPr>
+              <w:instrText xml:space="preserve"> PAGEREF _Toc134999717 \h </w:instrText>
+            </w:r>
+            <w:r>
+              <w:rPr>
+                <w:noProof/>
+                <w:webHidden/>
+              </w:rPr>
+            </w:r>
+            <w:r>
+              <w:rPr>
+                <w:noProof/>
+                <w:webHidden/>
+              </w:rPr>
+              <w:fldChar w:fldCharType="separate"/>
+            </w:r>
+            <w:r>
+              <w:rPr>
+                <w:noProof/>
+                <w:webHidden/>
+              </w:rPr>
+              <w:t>10</w:t>
+            </w:r>
+            <w:r>
+              <w:rPr>
+                <w:noProof/>
+                <w:webHidden/>
+              </w:rPr>
+              <w:fldChar w:fldCharType="end"/>
+            </w:r>
+          </w:hyperlink>
+        </w:p>
+        <w:p>
+          <w:pPr>
             <w:spacing w:line="360" w:lineRule="auto"/>
           </w:pPr>
-          <w:fldSimple w:instr=" TOC \o &quot;1-3&quot; \h \z \u ">
-            <w:r>
-              <w:rPr>
-                <w:b/>
-                <w:bCs/>
-                <w:noProof/>
-                <w:lang w:val="fr-FR"/>
-              </w:rPr>
-              <w:t>Aucune entrée de table des matières n'a été trouvée.</w:t>
-            </w:r>
-          </w:fldSimple>
+          <w:r>
+            <w:rPr>
+              <w:b/>
+              <w:bCs/>
+              <w:noProof/>
+              <w:lang w:val="fr-FR"/>
+            </w:rPr>
+            <w:fldChar w:fldCharType="end"/>
+          </w:r>
         </w:p>
       </w:sdtContent>
     </w:sdt>
@@ -240,10 +750,12 @@
         <w:pStyle w:val="Titre1"/>
         <w:spacing w:line="360" w:lineRule="auto"/>
       </w:pPr>
+      <w:bookmarkStart w:id="0" w:name="_Toc134999711"/>
       <w:r>
         <w:lastRenderedPageBreak/>
         <w:t>Description du projet</w:t>
       </w:r>
+      <w:bookmarkEnd w:id="0"/>
     </w:p>
     <w:p>
       <w:pPr>
@@ -294,9 +806,11 @@
         <w:pStyle w:val="Titre1"/>
         <w:spacing w:line="360" w:lineRule="auto"/>
       </w:pPr>
+      <w:bookmarkStart w:id="1" w:name="_Toc134999712"/>
       <w:r>
         <w:t>Méthodologie de travail en équipe</w:t>
       </w:r>
+      <w:bookmarkEnd w:id="1"/>
     </w:p>
     <w:p>
       <w:pPr>
@@ -379,6 +893,7 @@
         <w:pStyle w:val="Titre1"/>
         <w:spacing w:line="360" w:lineRule="auto"/>
       </w:pPr>
+      <w:bookmarkStart w:id="2" w:name="_Toc134999713"/>
       <w:r>
         <w:t>Diagramme de</w:t>
       </w:r>
@@ -391,6 +906,7 @@
       <w:r>
         <w:t>cas d’utilisation</w:t>
       </w:r>
+      <w:bookmarkEnd w:id="2"/>
     </w:p>
     <w:p>
       <w:pPr>
@@ -753,10 +1269,12 @@
         <w:pStyle w:val="Titre1"/>
         <w:spacing w:line="360" w:lineRule="auto"/>
       </w:pPr>
+      <w:bookmarkStart w:id="3" w:name="_Toc134999714"/>
       <w:r>
         <w:lastRenderedPageBreak/>
         <w:t>Portée</w:t>
       </w:r>
+      <w:bookmarkEnd w:id="3"/>
     </w:p>
     <w:p>
       <w:pPr>
@@ -824,9 +1342,11 @@
         <w:pStyle w:val="Titre1"/>
         <w:spacing w:line="360" w:lineRule="auto"/>
       </w:pPr>
+      <w:bookmarkStart w:id="4" w:name="_Toc134999715"/>
       <w:r>
         <w:t>Fonctionnement</w:t>
       </w:r>
+      <w:bookmarkEnd w:id="4"/>
     </w:p>
     <w:p>
       <w:pPr>
@@ -838,10 +1358,7 @@
         <w:spacing w:line="360" w:lineRule="auto"/>
       </w:pPr>
       <w:r>
-        <w:t>Création d’un compte et modification (Priorité 1) : Un visiteur</w:t>
-      </w:r>
-      <w:r>
-        <w:t xml:space="preserve"> qui souhaite créer un compte doit saisir son prénom, son nom de famille, son adresse courriel, son numéro de téléphone, la ville, la province, son code postal, son mot de passe et une confirmation de son mot de passe. Un système de vérification serait implémenté pour seulement permettre les mots de passe qui sont au moins 8 caractères de long, qui contient au moins une lettre majuscule, un chiffre et un symbole. Éventuellement un adresse courriel ne doit pas être utilisé 2 fois. Le mot de passe serait crypté dans la base de données. Après la création du compte, l’utilisateur serait connecté et pourrait modifier ses informations personnelles.</w:t>
+        <w:t>Création d’un compte et modification (Priorité 1) : Un visiteur qui souhaite créer un compte doit saisir son prénom, son nom de famille, son adresse courriel, son numéro de téléphone, la ville, la province, son code postal, son mot de passe et une confirmation de son mot de passe. Un système de vérification serait implémenté pour seulement permettre les mots de passe qui sont au moins 8 caractères de long, qui contient au moins une lettre majuscule, un chiffre et un symbole. Éventuellement un adresse courriel ne doit pas être utilisé 2 fois. Le mot de passe serait crypté dans la base de données. Après la création du compte, l’utilisateur serait connecté et pourrait modifier ses informations personnelles.</w:t>
       </w:r>
     </w:p>
     <w:p>
@@ -958,28 +1475,7 @@
         <w:spacing w:line="360" w:lineRule="auto"/>
       </w:pPr>
       <w:r>
-        <w:t>Ajout et suppression de</w:t>
-      </w:r>
-      <w:r>
-        <w:t>s</w:t>
-      </w:r>
-      <w:r>
-        <w:t xml:space="preserve"> </w:t>
-      </w:r>
-      <w:r>
-        <w:t>commandes pour emporter</w:t>
-      </w:r>
-      <w:r>
-        <w:t xml:space="preserve"> (Priorité 2) : Un administrateur et un employé pourrait ajouter des </w:t>
-      </w:r>
-      <w:r>
-        <w:t xml:space="preserve">commandes pour emporter </w:t>
-      </w:r>
-      <w:r>
-        <w:t xml:space="preserve">et </w:t>
-      </w:r>
-      <w:r>
-        <w:t>les supprimer après qu’elles ont été emportées.</w:t>
+        <w:t>Ajout et suppression des commandes pour emporter (Priorité 2) : Un administrateur et un employé pourrait ajouter des commandes pour emporter et les supprimer après qu’elles ont été emportées.</w:t>
       </w:r>
     </w:p>
     <w:p>
@@ -1007,10 +1503,12 @@
       <w:pPr>
         <w:pStyle w:val="Titre1"/>
       </w:pPr>
+      <w:bookmarkStart w:id="5" w:name="_Toc134999716"/>
       <w:r>
         <w:lastRenderedPageBreak/>
         <w:t>Exigences non-fonctionnelles</w:t>
       </w:r>
+      <w:bookmarkEnd w:id="5"/>
     </w:p>
     <w:p>
       <w:pPr>
@@ -1081,9 +1579,11 @@
       <w:pPr>
         <w:pStyle w:val="Titre1"/>
       </w:pPr>
+      <w:bookmarkStart w:id="6" w:name="_Toc134999717"/>
       <w:r>
         <w:t>Modèle de base de données</w:t>
       </w:r>
+      <w:bookmarkEnd w:id="6"/>
     </w:p>
     <w:p>
       <w:r>
@@ -1807,6 +2307,29 @@
       <w:contextualSpacing/>
     </w:pPr>
   </w:style>
+  <w:style w:type="paragraph" w:styleId="TM1">
+    <w:name w:val="toc 1"/>
+    <w:basedOn w:val="Normal"/>
+    <w:next w:val="Normal"/>
+    <w:autoRedefine/>
+    <w:uiPriority w:val="39"/>
+    <w:unhideWhenUsed/>
+    <w:rsid w:val="00F55077"/>
+    <w:pPr>
+      <w:spacing w:after="100"/>
+    </w:pPr>
+  </w:style>
+  <w:style w:type="character" w:styleId="Lienhypertexte">
+    <w:name w:val="Hyperlink"/>
+    <w:basedOn w:val="Policepardfaut"/>
+    <w:uiPriority w:val="99"/>
+    <w:unhideWhenUsed/>
+    <w:rsid w:val="00F55077"/>
+    <w:rPr>
+      <w:color w:val="0563C1" w:themeColor="hyperlink"/>
+      <w:u w:val="single"/>
+    </w:rPr>
+  </w:style>
 </w:styles>
 </file>
 

</xml_diff>